<commit_message>
update: Old version was uploaded by mistake and is now updated
</commit_message>
<xml_diff>
--- a/Oppg3/svarark_oppg3.docx
+++ b/Oppg3/svarark_oppg3.docx
@@ -1514,7 +1514,6 @@
                 <w:color w:val="000000" w:themeColor="text1"/>
                 <w:lang w:val="nb-NO"/>
               </w:rPr>
-              <w:lastRenderedPageBreak/>
               <w:t>2</w:t>
             </w:r>
             <w:r>
@@ -2393,7 +2392,7 @@
                 <wp:inline distT="0" distB="0" distL="0" distR="0" wp14:anchorId="36459C59" wp14:editId="0BE59873">
                   <wp:extent cx="4490985" cy="1836000"/>
                   <wp:effectExtent l="0" t="0" r="5080" b="5715"/>
-                  <wp:docPr id="897492284" name="Picture 1"/>
+                  <wp:docPr id="897492284" name="Picture 897492284"/>
                   <wp:cNvGraphicFramePr>
                     <a:graphicFrameLocks xmlns:a="http://schemas.openxmlformats.org/drawingml/2006/main" noChangeAspect="1"/>
                   </wp:cNvGraphicFramePr>
@@ -2405,7 +2404,7 @@
                           <pic:cNvPicPr/>
                         </pic:nvPicPr>
                         <pic:blipFill>
-                          <a:blip r:embed="rId6">
+                          <a:blip r:embed="rId7">
                             <a:extLst>
                               <a:ext uri="{28A0092B-C50C-407E-A947-70E740481C1C}">
                                 <a14:useLocalDpi xmlns:a14="http://schemas.microsoft.com/office/drawing/2010/main" val="0"/>
@@ -2574,15 +2573,7 @@
                 <w:color w:val="000000" w:themeColor="text1"/>
                 <w:lang w:val="nb-NO"/>
               </w:rPr>
-              <w:t xml:space="preserve"> som representerer </w:t>
-            </w:r>
-            <w:r>
-              <w:rPr>
-                <w:color w:val="000000" w:themeColor="text1"/>
-                <w:lang w:val="nb-NO"/>
-              </w:rPr>
-              <w:lastRenderedPageBreak/>
-              <w:t>hver klynge viser ganske tydelig og gjenkjennelig</w:t>
+              <w:t xml:space="preserve"> som representerer hver klynge viser ganske tydelig og gjenkjennelig</w:t>
             </w:r>
             <w:r>
               <w:rPr>
@@ -2855,21 +2846,7 @@
               <w:rPr>
                 <w:lang w:val="nb-NO"/>
               </w:rPr>
-              <w:t>, men den er også mer krevende/</w:t>
-            </w:r>
-            <w:proofErr w:type="gramStart"/>
-            <w:r>
-              <w:rPr>
-                <w:lang w:val="nb-NO"/>
-              </w:rPr>
-              <w:t>tregere  og</w:t>
-            </w:r>
-            <w:proofErr w:type="gramEnd"/>
-            <w:r>
-              <w:rPr>
-                <w:lang w:val="nb-NO"/>
-              </w:rPr>
-              <w:t xml:space="preserve"> foretrekkes derfor ikke for større datasett.</w:t>
+              <w:t>, men den er også mer krevende/tregere  og foretrekkes derfor ikke for større datasett.</w:t>
             </w:r>
           </w:p>
         </w:tc>
@@ -3020,6 +2997,156 @@
               </w:rPr>
               <w:t>Nei</w:t>
             </w:r>
+            <w:r>
+              <w:rPr>
+                <w:lang w:val="nb-NO"/>
+              </w:rPr>
+              <w:t xml:space="preserve">, det er veldig åpenbart </w:t>
+            </w:r>
+            <w:proofErr w:type="spellStart"/>
+            <w:r>
+              <w:rPr>
+                <w:lang w:val="nb-NO"/>
+              </w:rPr>
+              <w:t>utifra</w:t>
+            </w:r>
+            <w:proofErr w:type="spellEnd"/>
+            <w:r>
+              <w:rPr>
+                <w:lang w:val="nb-NO"/>
+              </w:rPr>
+              <w:t xml:space="preserve"> </w:t>
+            </w:r>
+            <w:proofErr w:type="spellStart"/>
+            <w:r>
+              <w:rPr>
+                <w:lang w:val="nb-NO"/>
+              </w:rPr>
+              <w:t>sentroidene</w:t>
+            </w:r>
+            <w:proofErr w:type="spellEnd"/>
+            <w:r>
+              <w:rPr>
+                <w:lang w:val="nb-NO"/>
+              </w:rPr>
+              <w:t xml:space="preserve"> at disse nye grupperingene ikke er relevante. </w:t>
+            </w:r>
+            <w:r>
+              <w:rPr>
+                <w:lang w:val="nb-NO"/>
+              </w:rPr>
+              <w:t>Med K = 3 ser vi et tydelig skille mellom de tre sifrene, hvorav med lavere eller høyre K-verdier så prøver algoritmen å kombinere eller skille ut dataene i datasettet til færre eller flere sifre selv om datasettet bare inneholder tre forskjellige.</w:t>
+            </w:r>
+          </w:p>
+          <w:p>
+            <w:pPr>
+              <w:cnfStyle w:val="000000000000" w:firstRow="0" w:lastRow="0" w:firstColumn="0" w:lastColumn="0" w:oddVBand="0" w:evenVBand="0" w:oddHBand="0" w:evenHBand="0" w:firstRowFirstColumn="0" w:firstRowLastColumn="0" w:lastRowFirstColumn="0" w:lastRowLastColumn="0"/>
+              <w:rPr>
+                <w:lang w:val="nb-NO"/>
+              </w:rPr>
+            </w:pPr>
+            <w:r>
+              <w:rPr>
+                <w:noProof/>
+                <w:lang w:val="nb-NO"/>
+              </w:rPr>
+              <w:drawing>
+                <wp:inline distT="0" distB="0" distL="0" distR="0" wp14:anchorId="0EFE9FE6" wp14:editId="18805616">
+                  <wp:extent cx="1670400" cy="1094400"/>
+                  <wp:effectExtent l="0" t="0" r="0" b="0"/>
+                  <wp:docPr id="1101832999" name="Picture 1101832999" descr="A group of numbers in black squares&#10;&#10;Description automatically generated"/>
+                  <wp:cNvGraphicFramePr>
+                    <a:graphicFrameLocks xmlns:a="http://schemas.openxmlformats.org/drawingml/2006/main" noChangeAspect="1"/>
+                  </wp:cNvGraphicFramePr>
+                  <a:graphic xmlns:a="http://schemas.openxmlformats.org/drawingml/2006/main">
+                    <a:graphicData uri="http://schemas.openxmlformats.org/drawingml/2006/picture">
+                      <pic:pic xmlns:pic="http://schemas.openxmlformats.org/drawingml/2006/picture">
+                        <pic:nvPicPr>
+                          <pic:cNvPr id="1101832999" name="Picture 1" descr="A group of numbers in black squares&#10;&#10;Description automatically generated"/>
+                          <pic:cNvPicPr/>
+                        </pic:nvPicPr>
+                        <pic:blipFill>
+                          <a:blip r:embed="rId8" cstate="print">
+                            <a:extLst>
+                              <a:ext uri="{28A0092B-C50C-407E-A947-70E740481C1C}">
+                                <a14:useLocalDpi xmlns:a14="http://schemas.microsoft.com/office/drawing/2010/main" val="0"/>
+                              </a:ext>
+                            </a:extLst>
+                          </a:blip>
+                          <a:stretch>
+                            <a:fillRect/>
+                          </a:stretch>
+                        </pic:blipFill>
+                        <pic:spPr>
+                          <a:xfrm>
+                            <a:off x="0" y="0"/>
+                            <a:ext cx="1699531" cy="1113486"/>
+                          </a:xfrm>
+                          <a:prstGeom prst="rect">
+                            <a:avLst/>
+                          </a:prstGeom>
+                        </pic:spPr>
+                      </pic:pic>
+                    </a:graphicData>
+                  </a:graphic>
+                </wp:inline>
+              </w:drawing>
+            </w:r>
+            <w:r>
+              <w:rPr>
+                <w:noProof/>
+                <w:lang w:val="nb-NO"/>
+              </w:rPr>
+              <w:drawing>
+                <wp:inline distT="0" distB="0" distL="0" distR="0" wp14:anchorId="6E7892E1" wp14:editId="0D08743C">
+                  <wp:extent cx="2851200" cy="1063881"/>
+                  <wp:effectExtent l="0" t="0" r="0" b="3175"/>
+                  <wp:docPr id="404847329" name="Picture 404847329" descr="A number in a square&#10;&#10;Description automatically generated with medium confidence"/>
+                  <wp:cNvGraphicFramePr>
+                    <a:graphicFrameLocks xmlns:a="http://schemas.openxmlformats.org/drawingml/2006/main" noChangeAspect="1"/>
+                  </wp:cNvGraphicFramePr>
+                  <a:graphic xmlns:a="http://schemas.openxmlformats.org/drawingml/2006/main">
+                    <a:graphicData uri="http://schemas.openxmlformats.org/drawingml/2006/picture">
+                      <pic:pic xmlns:pic="http://schemas.openxmlformats.org/drawingml/2006/picture">
+                        <pic:nvPicPr>
+                          <pic:cNvPr id="404847329" name="Picture 2" descr="A number in a square&#10;&#10;Description automatically generated with medium confidence"/>
+                          <pic:cNvPicPr/>
+                        </pic:nvPicPr>
+                        <pic:blipFill>
+                          <a:blip r:embed="rId9" cstate="print">
+                            <a:extLst>
+                              <a:ext uri="{28A0092B-C50C-407E-A947-70E740481C1C}">
+                                <a14:useLocalDpi xmlns:a14="http://schemas.microsoft.com/office/drawing/2010/main" val="0"/>
+                              </a:ext>
+                            </a:extLst>
+                          </a:blip>
+                          <a:stretch>
+                            <a:fillRect/>
+                          </a:stretch>
+                        </pic:blipFill>
+                        <pic:spPr>
+                          <a:xfrm>
+                            <a:off x="0" y="0"/>
+                            <a:ext cx="2889123" cy="1078031"/>
+                          </a:xfrm>
+                          <a:prstGeom prst="rect">
+                            <a:avLst/>
+                          </a:prstGeom>
+                        </pic:spPr>
+                      </pic:pic>
+                    </a:graphicData>
+                  </a:graphic>
+                </wp:inline>
+              </w:drawing>
+            </w:r>
+          </w:p>
+          <w:p>
+            <w:pPr>
+              <w:cnfStyle w:val="000000000000" w:firstRow="0" w:lastRow="0" w:firstColumn="0" w:lastColumn="0" w:oddVBand="0" w:evenVBand="0" w:oddHBand="0" w:evenHBand="0" w:firstRowFirstColumn="0" w:firstRowLastColumn="0" w:lastRowFirstColumn="0" w:lastRowLastColumn="0"/>
+              <w:rPr>
+                <w:lang w:val="nb-NO"/>
+              </w:rPr>
+            </w:pPr>
           </w:p>
         </w:tc>
       </w:tr>
@@ -3502,7 +3629,25 @@
                 <w:color w:val="000000" w:themeColor="text1"/>
                 <w:lang w:val="nb-NO"/>
               </w:rPr>
-              <w:t>dendogram</w:t>
+              <w:t>dend</w:t>
+            </w:r>
+            <w:r>
+              <w:rPr>
+                <w:b w:val="0"/>
+                <w:bCs w:val="0"/>
+                <w:color w:val="000000" w:themeColor="text1"/>
+                <w:lang w:val="nb-NO"/>
+              </w:rPr>
+              <w:t>r</w:t>
+            </w:r>
+            <w:r>
+              <w:rPr>
+                <w:b w:val="0"/>
+                <w:bCs w:val="0"/>
+                <w:color w:val="000000" w:themeColor="text1"/>
+                <w:lang w:val="nb-NO"/>
+              </w:rPr>
+              <w:t>ogram</w:t>
             </w:r>
             <w:proofErr w:type="spellEnd"/>
             <w:r>
@@ -3719,7 +3864,6 @@
               <w:rPr>
                 <w:lang w:val="nb-NO"/>
               </w:rPr>
-              <w:lastRenderedPageBreak/>
               <w:t>Svar</w:t>
             </w:r>
           </w:p>
@@ -3755,6 +3899,158 @@
             <w:pPr>
               <w:cnfStyle w:val="000000000000" w:firstRow="0" w:lastRow="0" w:firstColumn="0" w:lastColumn="0" w:oddVBand="0" w:evenVBand="0" w:oddHBand="0" w:evenHBand="0" w:firstRowFirstColumn="0" w:firstRowLastColumn="0" w:lastRowFirstColumn="0" w:lastRowLastColumn="0"/>
             </w:pPr>
+          </w:p>
+          <w:p>
+            <w:pPr>
+              <w:cnfStyle w:val="000000000000" w:firstRow="0" w:lastRow="0" w:firstColumn="0" w:lastColumn="0" w:oddVBand="0" w:evenVBand="0" w:oddHBand="0" w:evenHBand="0" w:firstRowFirstColumn="0" w:firstRowLastColumn="0" w:lastRowFirstColumn="0" w:lastRowLastColumn="0"/>
+              <w:rPr>
+                <w:lang w:val="nb-NO"/>
+              </w:rPr>
+            </w:pPr>
+            <w:r>
+              <w:rPr>
+                <w:lang w:val="nb-NO"/>
+              </w:rPr>
+              <w:t xml:space="preserve">Klyngeanalyse er en form for uovervåket læring. </w:t>
+            </w:r>
+            <w:r>
+              <w:rPr>
+                <w:lang w:val="nb-NO"/>
+              </w:rPr>
+              <w:t>Ved denne</w:t>
+            </w:r>
+            <w:r>
+              <w:rPr>
+                <w:lang w:val="nb-NO"/>
+              </w:rPr>
+              <w:t xml:space="preserve"> </w:t>
+            </w:r>
+            <w:r>
+              <w:rPr>
+                <w:lang w:val="nb-NO"/>
+              </w:rPr>
+              <w:t>typen</w:t>
+            </w:r>
+            <w:r>
+              <w:rPr>
+                <w:lang w:val="nb-NO"/>
+              </w:rPr>
+              <w:t xml:space="preserve"> læring</w:t>
+            </w:r>
+            <w:r>
+              <w:rPr>
+                <w:lang w:val="nb-NO"/>
+              </w:rPr>
+              <w:t xml:space="preserve"> jobber algoritmen selvstendig med</w:t>
+            </w:r>
+            <w:r>
+              <w:rPr>
+                <w:lang w:val="nb-NO"/>
+              </w:rPr>
+              <w:t xml:space="preserve"> å </w:t>
+            </w:r>
+            <w:r>
+              <w:rPr>
+                <w:lang w:val="nb-NO"/>
+              </w:rPr>
+              <w:t>gruppere/klynge</w:t>
+            </w:r>
+            <w:r>
+              <w:rPr>
+                <w:lang w:val="nb-NO"/>
+              </w:rPr>
+              <w:t xml:space="preserve"> data</w:t>
+            </w:r>
+            <w:r>
+              <w:rPr>
+                <w:lang w:val="nb-NO"/>
+              </w:rPr>
+              <w:t>en</w:t>
+            </w:r>
+            <w:r>
+              <w:rPr>
+                <w:lang w:val="nb-NO"/>
+              </w:rPr>
+              <w:t xml:space="preserve"> i et datasett ved å bruke </w:t>
+            </w:r>
+            <w:r>
+              <w:rPr>
+                <w:lang w:val="nb-NO"/>
+              </w:rPr>
+              <w:t xml:space="preserve">ulikhetene mellom dataene </w:t>
+            </w:r>
+            <w:r>
+              <w:rPr>
+                <w:lang w:val="nb-NO"/>
+              </w:rPr>
+              <w:t>til å</w:t>
+            </w:r>
+            <w:r>
+              <w:rPr>
+                <w:lang w:val="nb-NO"/>
+              </w:rPr>
+              <w:t xml:space="preserve"> identifisere</w:t>
+            </w:r>
+            <w:r>
+              <w:rPr>
+                <w:lang w:val="nb-NO"/>
+              </w:rPr>
+              <w:t xml:space="preserve"> skille</w:t>
+            </w:r>
+            <w:r>
+              <w:rPr>
+                <w:lang w:val="nb-NO"/>
+              </w:rPr>
+              <w:t xml:space="preserve">t mellom </w:t>
+            </w:r>
+            <w:r>
+              <w:rPr>
+                <w:lang w:val="nb-NO"/>
+              </w:rPr>
+              <w:t>dem</w:t>
+            </w:r>
+            <w:r>
+              <w:rPr>
+                <w:lang w:val="nb-NO"/>
+              </w:rPr>
+              <w:t xml:space="preserve">, </w:t>
+            </w:r>
+            <w:proofErr w:type="spellStart"/>
+            <w:r>
+              <w:rPr>
+                <w:lang w:val="nb-NO"/>
+              </w:rPr>
+              <w:t>utifra</w:t>
+            </w:r>
+            <w:proofErr w:type="spellEnd"/>
+            <w:r>
+              <w:rPr>
+                <w:lang w:val="nb-NO"/>
+              </w:rPr>
+              <w:t xml:space="preserve"> K-verdien som er satt, elementene som deler </w:t>
+            </w:r>
+          </w:p>
+          <w:p>
+            <w:pPr>
+              <w:cnfStyle w:val="000000000000" w:firstRow="0" w:lastRow="0" w:firstColumn="0" w:lastColumn="0" w:oddVBand="0" w:evenVBand="0" w:oddHBand="0" w:evenHBand="0" w:firstRowFirstColumn="0" w:firstRowLastColumn="0" w:lastRowFirstColumn="0" w:lastRowLastColumn="0"/>
+              <w:rPr>
+                <w:lang w:val="nb-NO"/>
+              </w:rPr>
+            </w:pPr>
+          </w:p>
+          <w:p>
+            <w:pPr>
+              <w:cnfStyle w:val="000000000000" w:firstRow="0" w:lastRow="0" w:firstColumn="0" w:lastColumn="0" w:oddVBand="0" w:evenVBand="0" w:oddHBand="0" w:evenHBand="0" w:firstRowFirstColumn="0" w:firstRowLastColumn="0" w:lastRowFirstColumn="0" w:lastRowLastColumn="0"/>
+              <w:rPr>
+                <w:lang w:val="nb-NO"/>
+              </w:rPr>
+            </w:pPr>
+            <w:r>
+              <w:rPr>
+                <w:lang w:val="nb-NO"/>
+              </w:rPr>
+              <w:t>Klyngeanalyse representerer en type uovervåket læringsteknikk. I denne tilnærmingen jobber algoritmen selvstendig med å gruppere data i et datasett basert på likheter og ulikheter innenfor dataene. Målet er å identifisere naturlige grupperinger eller klynger, der elementer innenfor en klynge deler visse karakteristikker, mens de er distinkt forskjellige fra elementer i andre klynger.</w:t>
+            </w:r>
           </w:p>
         </w:tc>
       </w:tr>
@@ -3791,6 +4087,9 @@
       </w:r>
     </w:p>
   </w:endnote>
+  <w:endnote w:type="continuationNotice" w:id="1">
+    <w:p/>
+  </w:endnote>
 </w:endnotes>
 </file>
 
@@ -3810,7 +4109,14 @@
       </w:r>
     </w:p>
   </w:footnote>
+  <w:footnote w:type="continuationNotice" w:id="1">
+    <w:p/>
+  </w:footnote>
 </w:footnotes>
+</file>
+
+<file path=word/numbering.xml><?xml version="1.0" encoding="utf-8"?>
+<w:numbering xmlns:wpc="http://schemas.microsoft.com/office/word/2010/wordprocessingCanvas" xmlns:cx="http://schemas.microsoft.com/office/drawing/2014/chartex" xmlns:cx1="http://schemas.microsoft.com/office/drawing/2015/9/8/chartex" xmlns:cx2="http://schemas.microsoft.com/office/drawing/2015/10/21/chartex" xmlns:cx3="http://schemas.microsoft.com/office/drawing/2016/5/9/chartex" xmlns:cx4="http://schemas.microsoft.com/office/drawing/2016/5/10/chartex" xmlns:cx5="http://schemas.microsoft.com/office/drawing/2016/5/11/chartex" xmlns:cx6="http://schemas.microsoft.com/office/drawing/2016/5/12/chartex" xmlns:cx7="http://schemas.microsoft.com/office/drawing/2016/5/13/chartex" xmlns:cx8="http://schemas.microsoft.com/office/drawing/2016/5/14/chartex" xmlns:mc="http://schemas.openxmlformats.org/markup-compatibility/2006" xmlns:aink="http://schemas.microsoft.com/office/drawing/2016/ink" xmlns:am3d="http://schemas.microsoft.com/office/drawing/2017/model3d" xmlns:o="urn:schemas-microsoft-com:office:office" xmlns:oel="http://schemas.microsoft.com/office/2019/extlst" xmlns:r="http://schemas.openxmlformats.org/officeDocument/2006/relationships" xmlns:m="http://schemas.openxmlformats.org/officeDocument/2006/math" xmlns:v="urn:schemas-microsoft-com:vml" xmlns:wp14="http://schemas.microsoft.com/office/word/2010/wordprocessingDrawing" xmlns:wp="http://schemas.openxmlformats.org/drawingml/2006/wordprocessingDrawing" xmlns:w10="urn:schemas-microsoft-com:office:word" xmlns:w="http://schemas.openxmlformats.org/wordprocessingml/2006/main" xmlns:w14="http://schemas.microsoft.com/office/word/2010/wordml" xmlns:w15="http://schemas.microsoft.com/office/word/2012/wordml" xmlns:w16cex="http://schemas.microsoft.com/office/word/2018/wordml/cex" xmlns:w16cid="http://schemas.microsoft.com/office/word/2016/wordml/cid" xmlns:w16="http://schemas.microsoft.com/office/word/2018/wordml" xmlns:w16sdtdh="http://schemas.microsoft.com/office/word/2020/wordml/sdtdatahash" xmlns:w16se="http://schemas.microsoft.com/office/word/2015/wordml/symex" xmlns:wpg="http://schemas.microsoft.com/office/word/2010/wordprocessingGroup" xmlns:wpi="http://schemas.microsoft.com/office/word/2010/wordprocessingInk" xmlns:wne="http://schemas.microsoft.com/office/word/2006/wordml" xmlns:wps="http://schemas.microsoft.com/office/word/2010/wordprocessingShape" mc:Ignorable="w14 w15 w16se w16cid w16 w16cex w16sdtdh wp14"/>
 </file>
 
 <file path=word/styles.xml><?xml version="1.0" encoding="utf-8"?>
@@ -3822,7 +4128,7 @@
         <w:kern w:val="2"/>
         <w:sz w:val="24"/>
         <w:szCs w:val="24"/>
-        <w:lang w:val="en-NO" w:eastAsia="en-US" w:bidi="ar-SA"/>
+        <w:lang w:val="en-US" w:eastAsia="en-US" w:bidi="ar-SA"/>
         <w14:ligatures w14:val="standardContextual"/>
       </w:rPr>
     </w:rPrDefault>
@@ -4213,6 +4519,7 @@
   <w:style w:type="character" w:default="1" w:styleId="DefaultParagraphFont">
     <w:name w:val="Default Paragraph Font"/>
     <w:uiPriority w:val="1"/>
+    <w:semiHidden/>
     <w:unhideWhenUsed/>
   </w:style>
   <w:style w:type="table" w:default="1" w:styleId="TableNormal">
@@ -4809,6 +5116,52 @@
       <w:color w:val="808080"/>
     </w:rPr>
   </w:style>
+  <w:style w:type="paragraph" w:styleId="Header">
+    <w:name w:val="header"/>
+    <w:basedOn w:val="Normal"/>
+    <w:link w:val="HeaderChar"/>
+    <w:uiPriority w:val="99"/>
+    <w:semiHidden/>
+    <w:unhideWhenUsed/>
+    <w:rsid w:val="00414735"/>
+    <w:pPr>
+      <w:tabs>
+        <w:tab w:val="center" w:pos="4680"/>
+        <w:tab w:val="right" w:pos="9360"/>
+      </w:tabs>
+    </w:pPr>
+  </w:style>
+  <w:style w:type="character" w:customStyle="1" w:styleId="HeaderChar">
+    <w:name w:val="Header Char"/>
+    <w:basedOn w:val="DefaultParagraphFont"/>
+    <w:link w:val="Header"/>
+    <w:uiPriority w:val="99"/>
+    <w:semiHidden/>
+    <w:rsid w:val="00414735"/>
+  </w:style>
+  <w:style w:type="paragraph" w:styleId="Footer">
+    <w:name w:val="footer"/>
+    <w:basedOn w:val="Normal"/>
+    <w:link w:val="FooterChar"/>
+    <w:uiPriority w:val="99"/>
+    <w:semiHidden/>
+    <w:unhideWhenUsed/>
+    <w:rsid w:val="00414735"/>
+    <w:pPr>
+      <w:tabs>
+        <w:tab w:val="center" w:pos="4680"/>
+        <w:tab w:val="right" w:pos="9360"/>
+      </w:tabs>
+    </w:pPr>
+  </w:style>
+  <w:style w:type="character" w:customStyle="1" w:styleId="FooterChar">
+    <w:name w:val="Footer Char"/>
+    <w:basedOn w:val="DefaultParagraphFont"/>
+    <w:link w:val="Footer"/>
+    <w:uiPriority w:val="99"/>
+    <w:semiHidden/>
+    <w:rsid w:val="00414735"/>
+  </w:style>
 </w:styles>
 </file>
 

</xml_diff>